<commit_message>
avanzando docx pro si me duermo lo subo
</commit_message>
<xml_diff>
--- a/DOCUMENTACION/proyecto email.docx
+++ b/DOCUMENTACION/proyecto email.docx
@@ -526,12 +526,28 @@
         <w:ind w:firstLine="708"/>
         <w:jc w:val="center"/>
         <w:rPr>
+          <w:b/>
+          <w:bCs/>
+          <w:szCs w:val="24"/>
+        </w:rPr>
+      </w:pPr>
+      <w:r>
+        <w:rPr>
+          <w:rFonts w:cs="Times New Roman"/>
+          <w:b/>
+          <w:bCs/>
+        </w:rPr>
+        <w:br/>
+      </w:r>
+      <w:r>
+        <w:rPr>
           <w:rStyle w:val="markedcontent"/>
-          <w:b/>
-          <w:bCs/>
-          <w:szCs w:val="24"/>
-        </w:rPr>
-      </w:pPr>
+          <w:rFonts w:cs="Times New Roman"/>
+          <w:b/>
+          <w:bCs/>
+        </w:rPr>
+        <w:t>SANTA CRUZ DE LA SIERRA –BOLIVIA</w:t>
+      </w:r>
       <w:r>
         <w:rPr>
           <w:rFonts w:cs="Times New Roman"/>
@@ -547,54 +563,19 @@
           <w:b/>
           <w:bCs/>
         </w:rPr>
-        <w:t>SANTA CRUZ DE LA SIERRA –BOLIVIA</w:t>
-      </w:r>
-      <w:r>
-        <w:rPr>
-          <w:rFonts w:cs="Times New Roman"/>
-          <w:b/>
-          <w:bCs/>
-        </w:rPr>
-        <w:br/>
-      </w:r>
-      <w:r>
-        <w:rPr>
-          <w:rStyle w:val="markedcontent"/>
-          <w:rFonts w:cs="Times New Roman"/>
-          <w:b/>
-          <w:bCs/>
-        </w:rPr>
         <w:t>2023</w:t>
-      </w:r>
-    </w:p>
-    <w:p>
-      <w:pPr>
-        <w:spacing w:line="259" w:lineRule="auto"/>
-        <w:ind w:firstLine="0"/>
-        <w:rPr>
-          <w:rFonts w:asciiTheme="majorHAnsi" w:eastAsiaTheme="majorEastAsia" w:hAnsiTheme="majorHAnsi" w:cstheme="majorBidi"/>
-          <w:b/>
-          <w:bCs/>
-          <w:color w:val="2F5496" w:themeColor="accent1" w:themeShade="BF"/>
-          <w:sz w:val="52"/>
-          <w:szCs w:val="52"/>
-        </w:rPr>
-      </w:pPr>
-      <w:r>
-        <w:rPr>
-          <w:b/>
-          <w:bCs/>
-          <w:sz w:val="52"/>
-          <w:szCs w:val="52"/>
-        </w:rPr>
-        <w:lastRenderedPageBreak/>
-        <w:br w:type="page"/>
       </w:r>
     </w:p>
     <w:sdt>
       <w:sdtPr>
         <w:rPr>
-          <w:lang w:val="es-ES"/>
+          <w:rFonts w:ascii="Times New Roman" w:eastAsiaTheme="minorHAnsi" w:hAnsi="Times New Roman" w:cstheme="minorBidi"/>
+          <w:color w:val="auto"/>
+          <w:kern w:val="2"/>
+          <w:sz w:val="24"/>
+          <w:szCs w:val="22"/>
+          <w:lang w:val="es-ES" w:eastAsia="en-US"/>
+          <w14:ligatures w14:val="standardContextual"/>
         </w:rPr>
         <w:id w:val="2112078989"/>
         <w:docPartObj>
@@ -604,15 +585,8 @@
       </w:sdtPr>
       <w:sdtEndPr>
         <w:rPr>
-          <w:rFonts w:ascii="Times New Roman" w:eastAsiaTheme="minorHAnsi" w:hAnsi="Times New Roman" w:cstheme="minorBidi"/>
-          <w:b/>
-          <w:bCs/>
-          <w:color w:val="auto"/>
-          <w:kern w:val="2"/>
-          <w:sz w:val="24"/>
-          <w:szCs w:val="22"/>
-          <w:lang w:eastAsia="en-US"/>
-          <w14:ligatures w14:val="standardContextual"/>
+          <w:b/>
+          <w:bCs/>
         </w:rPr>
       </w:sdtEndPr>
       <w:sdtContent>
@@ -654,7 +628,7 @@
           <w:r>
             <w:fldChar w:fldCharType="separate"/>
           </w:r>
-          <w:hyperlink w:anchor="_Toc138594746" w:history="1">
+          <w:hyperlink w:anchor="_Toc138611904" w:history="1">
             <w:r>
               <w:rPr>
                 <w:rStyle w:val="Hipervnculo"/>
@@ -701,7 +675,7 @@
                 <w:noProof/>
                 <w:webHidden/>
               </w:rPr>
-              <w:instrText xml:space="preserve"> PAGEREF _Toc138594746 \h </w:instrText>
+              <w:instrText xml:space="preserve"> PAGEREF _Toc138611904 \h </w:instrText>
             </w:r>
             <w:r>
               <w:rPr>
@@ -721,7 +695,7 @@
                 <w:noProof/>
                 <w:webHidden/>
               </w:rPr>
-              <w:t>5</w:t>
+              <w:t>4</w:t>
             </w:r>
             <w:r>
               <w:rPr>
@@ -746,7 +720,7 @@
               <w:lang w:val="es-BO" w:eastAsia="es-BO"/>
             </w:rPr>
           </w:pPr>
-          <w:hyperlink w:anchor="_Toc138594747" w:history="1">
+          <w:hyperlink w:anchor="_Toc138611905" w:history="1">
             <w:r>
               <w:rPr>
                 <w:rStyle w:val="Hipervnculo"/>
@@ -789,7 +763,7 @@
                 <w:noProof/>
                 <w:webHidden/>
               </w:rPr>
-              <w:instrText xml:space="preserve"> PAGEREF _Toc138594747 \h </w:instrText>
+              <w:instrText xml:space="preserve"> PAGEREF _Toc138611905 \h </w:instrText>
             </w:r>
             <w:r>
               <w:rPr>
@@ -809,7 +783,7 @@
                 <w:noProof/>
                 <w:webHidden/>
               </w:rPr>
-              <w:t>6</w:t>
+              <w:t>5</w:t>
             </w:r>
             <w:r>
               <w:rPr>
@@ -834,7 +808,7 @@
               <w:lang w:val="es-BO" w:eastAsia="es-BO"/>
             </w:rPr>
           </w:pPr>
-          <w:hyperlink w:anchor="_Toc138594748" w:history="1">
+          <w:hyperlink w:anchor="_Toc138611906" w:history="1">
             <w:r>
               <w:rPr>
                 <w:rStyle w:val="Hipervnculo"/>
@@ -877,7 +851,7 @@
                 <w:noProof/>
                 <w:webHidden/>
               </w:rPr>
-              <w:instrText xml:space="preserve"> PAGEREF _Toc138594748 \h </w:instrText>
+              <w:instrText xml:space="preserve"> PAGEREF _Toc138611906 \h </w:instrText>
             </w:r>
             <w:r>
               <w:rPr>
@@ -897,7 +871,7 @@
                 <w:noProof/>
                 <w:webHidden/>
               </w:rPr>
-              <w:t>6</w:t>
+              <w:t>5</w:t>
             </w:r>
             <w:r>
               <w:rPr>
@@ -922,7 +896,7 @@
               <w:lang w:val="es-BO" w:eastAsia="es-BO"/>
             </w:rPr>
           </w:pPr>
-          <w:hyperlink w:anchor="_Toc138594749" w:history="1">
+          <w:hyperlink w:anchor="_Toc138611907" w:history="1">
             <w:r>
               <w:rPr>
                 <w:rStyle w:val="Hipervnculo"/>
@@ -965,7 +939,7 @@
                 <w:noProof/>
                 <w:webHidden/>
               </w:rPr>
-              <w:instrText xml:space="preserve"> PAGEREF _Toc138594749 \h </w:instrText>
+              <w:instrText xml:space="preserve"> PAGEREF _Toc138611907 \h </w:instrText>
             </w:r>
             <w:r>
               <w:rPr>
@@ -985,7 +959,447 @@
                 <w:noProof/>
                 <w:webHidden/>
               </w:rPr>
-              <w:t>6</w:t>
+              <w:t>5</w:t>
+            </w:r>
+            <w:r>
+              <w:rPr>
+                <w:noProof/>
+                <w:webHidden/>
+              </w:rPr>
+              <w:fldChar w:fldCharType="end"/>
+            </w:r>
+          </w:hyperlink>
+        </w:p>
+        <w:p>
+          <w:pPr>
+            <w:pStyle w:val="TDC3"/>
+            <w:tabs>
+              <w:tab w:val="left" w:pos="1540"/>
+              <w:tab w:val="right" w:leader="dot" w:pos="8828"/>
+            </w:tabs>
+            <w:rPr>
+              <w:rFonts w:asciiTheme="minorHAnsi" w:eastAsiaTheme="minorEastAsia" w:hAnsiTheme="minorHAnsi"/>
+              <w:noProof/>
+              <w:sz w:val="22"/>
+              <w:lang w:val="es-BO" w:eastAsia="es-BO"/>
+            </w:rPr>
+          </w:pPr>
+          <w:hyperlink w:anchor="_Toc138611908" w:history="1">
+            <w:r>
+              <w:rPr>
+                <w:rStyle w:val="Hipervnculo"/>
+                <w:noProof/>
+              </w:rPr>
+              <w:t>1.2.2</w:t>
+            </w:r>
+            <w:r>
+              <w:rPr>
+                <w:rFonts w:asciiTheme="minorHAnsi" w:eastAsiaTheme="minorEastAsia" w:hAnsiTheme="minorHAnsi"/>
+                <w:noProof/>
+                <w:sz w:val="22"/>
+                <w:lang w:val="es-BO" w:eastAsia="es-BO"/>
+              </w:rPr>
+              <w:tab/>
+            </w:r>
+            <w:r>
+              <w:rPr>
+                <w:rStyle w:val="Hipervnculo"/>
+                <w:noProof/>
+              </w:rPr>
+              <w:t>JUSTIFICACION</w:t>
+            </w:r>
+            <w:r>
+              <w:rPr>
+                <w:noProof/>
+                <w:webHidden/>
+              </w:rPr>
+              <w:tab/>
+            </w:r>
+            <w:r>
+              <w:rPr>
+                <w:noProof/>
+                <w:webHidden/>
+              </w:rPr>
+              <w:fldChar w:fldCharType="begin"/>
+            </w:r>
+            <w:r>
+              <w:rPr>
+                <w:noProof/>
+                <w:webHidden/>
+              </w:rPr>
+              <w:instrText xml:space="preserve"> PAGEREF _Toc138611908 \h </w:instrText>
+            </w:r>
+            <w:r>
+              <w:rPr>
+                <w:noProof/>
+                <w:webHidden/>
+              </w:rPr>
+            </w:r>
+            <w:r>
+              <w:rPr>
+                <w:noProof/>
+                <w:webHidden/>
+              </w:rPr>
+              <w:fldChar w:fldCharType="separate"/>
+            </w:r>
+            <w:r>
+              <w:rPr>
+                <w:noProof/>
+                <w:webHidden/>
+              </w:rPr>
+              <w:t>7</w:t>
+            </w:r>
+            <w:r>
+              <w:rPr>
+                <w:noProof/>
+                <w:webHidden/>
+              </w:rPr>
+              <w:fldChar w:fldCharType="end"/>
+            </w:r>
+          </w:hyperlink>
+        </w:p>
+        <w:p>
+          <w:pPr>
+            <w:pStyle w:val="TDC2"/>
+            <w:tabs>
+              <w:tab w:val="left" w:pos="1100"/>
+              <w:tab w:val="right" w:leader="dot" w:pos="8828"/>
+            </w:tabs>
+            <w:rPr>
+              <w:rFonts w:asciiTheme="minorHAnsi" w:eastAsiaTheme="minorEastAsia" w:hAnsiTheme="minorHAnsi"/>
+              <w:noProof/>
+              <w:sz w:val="22"/>
+              <w:lang w:val="es-BO" w:eastAsia="es-BO"/>
+            </w:rPr>
+          </w:pPr>
+          <w:hyperlink w:anchor="_Toc138611909" w:history="1">
+            <w:r>
+              <w:rPr>
+                <w:rStyle w:val="Hipervnculo"/>
+                <w:noProof/>
+              </w:rPr>
+              <w:t>1.3</w:t>
+            </w:r>
+            <w:r>
+              <w:rPr>
+                <w:rFonts w:asciiTheme="minorHAnsi" w:eastAsiaTheme="minorEastAsia" w:hAnsiTheme="minorHAnsi"/>
+                <w:noProof/>
+                <w:sz w:val="22"/>
+                <w:lang w:val="es-BO" w:eastAsia="es-BO"/>
+              </w:rPr>
+              <w:tab/>
+            </w:r>
+            <w:r>
+              <w:rPr>
+                <w:rStyle w:val="Hipervnculo"/>
+                <w:noProof/>
+              </w:rPr>
+              <w:t>PLANTEAMIENTO DEL PROBLEMA</w:t>
+            </w:r>
+            <w:r>
+              <w:rPr>
+                <w:noProof/>
+                <w:webHidden/>
+              </w:rPr>
+              <w:tab/>
+            </w:r>
+            <w:r>
+              <w:rPr>
+                <w:noProof/>
+                <w:webHidden/>
+              </w:rPr>
+              <w:fldChar w:fldCharType="begin"/>
+            </w:r>
+            <w:r>
+              <w:rPr>
+                <w:noProof/>
+                <w:webHidden/>
+              </w:rPr>
+              <w:instrText xml:space="preserve"> PAGEREF _Toc138611909 \h </w:instrText>
+            </w:r>
+            <w:r>
+              <w:rPr>
+                <w:noProof/>
+                <w:webHidden/>
+              </w:rPr>
+            </w:r>
+            <w:r>
+              <w:rPr>
+                <w:noProof/>
+                <w:webHidden/>
+              </w:rPr>
+              <w:fldChar w:fldCharType="separate"/>
+            </w:r>
+            <w:r>
+              <w:rPr>
+                <w:noProof/>
+                <w:webHidden/>
+              </w:rPr>
+              <w:t>7</w:t>
+            </w:r>
+            <w:r>
+              <w:rPr>
+                <w:noProof/>
+                <w:webHidden/>
+              </w:rPr>
+              <w:fldChar w:fldCharType="end"/>
+            </w:r>
+          </w:hyperlink>
+        </w:p>
+        <w:p>
+          <w:pPr>
+            <w:pStyle w:val="TDC2"/>
+            <w:tabs>
+              <w:tab w:val="left" w:pos="1100"/>
+              <w:tab w:val="right" w:leader="dot" w:pos="8828"/>
+            </w:tabs>
+            <w:rPr>
+              <w:rFonts w:asciiTheme="minorHAnsi" w:eastAsiaTheme="minorEastAsia" w:hAnsiTheme="minorHAnsi"/>
+              <w:noProof/>
+              <w:sz w:val="22"/>
+              <w:lang w:val="es-BO" w:eastAsia="es-BO"/>
+            </w:rPr>
+          </w:pPr>
+          <w:hyperlink w:anchor="_Toc138611910" w:history="1">
+            <w:r>
+              <w:rPr>
+                <w:rStyle w:val="Hipervnculo"/>
+                <w:noProof/>
+              </w:rPr>
+              <w:t>1.4</w:t>
+            </w:r>
+            <w:r>
+              <w:rPr>
+                <w:rFonts w:asciiTheme="minorHAnsi" w:eastAsiaTheme="minorEastAsia" w:hAnsiTheme="minorHAnsi"/>
+                <w:noProof/>
+                <w:sz w:val="22"/>
+                <w:lang w:val="es-BO" w:eastAsia="es-BO"/>
+              </w:rPr>
+              <w:tab/>
+            </w:r>
+            <w:r>
+              <w:rPr>
+                <w:rStyle w:val="Hipervnculo"/>
+                <w:noProof/>
+              </w:rPr>
+              <w:t>OBJETIVOS</w:t>
+            </w:r>
+            <w:r>
+              <w:rPr>
+                <w:noProof/>
+                <w:webHidden/>
+              </w:rPr>
+              <w:tab/>
+            </w:r>
+            <w:r>
+              <w:rPr>
+                <w:noProof/>
+                <w:webHidden/>
+              </w:rPr>
+              <w:fldChar w:fldCharType="begin"/>
+            </w:r>
+            <w:r>
+              <w:rPr>
+                <w:noProof/>
+                <w:webHidden/>
+              </w:rPr>
+              <w:instrText xml:space="preserve"> PAGEREF _Toc138611910 \h </w:instrText>
+            </w:r>
+            <w:r>
+              <w:rPr>
+                <w:noProof/>
+                <w:webHidden/>
+              </w:rPr>
+            </w:r>
+            <w:r>
+              <w:rPr>
+                <w:noProof/>
+                <w:webHidden/>
+              </w:rPr>
+              <w:fldChar w:fldCharType="separate"/>
+            </w:r>
+            <w:r>
+              <w:rPr>
+                <w:noProof/>
+                <w:webHidden/>
+              </w:rPr>
+              <w:t>8</w:t>
+            </w:r>
+            <w:r>
+              <w:rPr>
+                <w:noProof/>
+                <w:webHidden/>
+              </w:rPr>
+              <w:fldChar w:fldCharType="end"/>
+            </w:r>
+          </w:hyperlink>
+        </w:p>
+        <w:p>
+          <w:pPr>
+            <w:pStyle w:val="TDC3"/>
+            <w:tabs>
+              <w:tab w:val="left" w:pos="1540"/>
+              <w:tab w:val="right" w:leader="dot" w:pos="8828"/>
+            </w:tabs>
+            <w:rPr>
+              <w:rFonts w:asciiTheme="minorHAnsi" w:eastAsiaTheme="minorEastAsia" w:hAnsiTheme="minorHAnsi"/>
+              <w:noProof/>
+              <w:sz w:val="22"/>
+              <w:lang w:val="es-BO" w:eastAsia="es-BO"/>
+            </w:rPr>
+          </w:pPr>
+          <w:hyperlink w:anchor="_Toc138611911" w:history="1">
+            <w:r>
+              <w:rPr>
+                <w:rStyle w:val="Hipervnculo"/>
+                <w:noProof/>
+              </w:rPr>
+              <w:t>1.4.1</w:t>
+            </w:r>
+            <w:r>
+              <w:rPr>
+                <w:rFonts w:asciiTheme="minorHAnsi" w:eastAsiaTheme="minorEastAsia" w:hAnsiTheme="minorHAnsi"/>
+                <w:noProof/>
+                <w:sz w:val="22"/>
+                <w:lang w:val="es-BO" w:eastAsia="es-BO"/>
+              </w:rPr>
+              <w:tab/>
+            </w:r>
+            <w:r>
+              <w:rPr>
+                <w:rStyle w:val="Hipervnculo"/>
+                <w:noProof/>
+              </w:rPr>
+              <w:t>OBJETIVO GENERAL</w:t>
+            </w:r>
+            <w:r>
+              <w:rPr>
+                <w:noProof/>
+                <w:webHidden/>
+              </w:rPr>
+              <w:tab/>
+            </w:r>
+            <w:r>
+              <w:rPr>
+                <w:noProof/>
+                <w:webHidden/>
+              </w:rPr>
+              <w:fldChar w:fldCharType="begin"/>
+            </w:r>
+            <w:r>
+              <w:rPr>
+                <w:noProof/>
+                <w:webHidden/>
+              </w:rPr>
+              <w:instrText xml:space="preserve"> PAGEREF _Toc138611911 \h </w:instrText>
+            </w:r>
+            <w:r>
+              <w:rPr>
+                <w:noProof/>
+                <w:webHidden/>
+              </w:rPr>
+            </w:r>
+            <w:r>
+              <w:rPr>
+                <w:noProof/>
+                <w:webHidden/>
+              </w:rPr>
+              <w:fldChar w:fldCharType="separate"/>
+            </w:r>
+            <w:r>
+              <w:rPr>
+                <w:noProof/>
+                <w:webHidden/>
+              </w:rPr>
+              <w:t>8</w:t>
+            </w:r>
+            <w:r>
+              <w:rPr>
+                <w:noProof/>
+                <w:webHidden/>
+              </w:rPr>
+              <w:fldChar w:fldCharType="end"/>
+            </w:r>
+          </w:hyperlink>
+        </w:p>
+        <w:p>
+          <w:pPr>
+            <w:pStyle w:val="TDC3"/>
+            <w:tabs>
+              <w:tab w:val="left" w:pos="1540"/>
+              <w:tab w:val="right" w:leader="dot" w:pos="8828"/>
+            </w:tabs>
+            <w:rPr>
+              <w:rFonts w:asciiTheme="minorHAnsi" w:eastAsiaTheme="minorEastAsia" w:hAnsiTheme="minorHAnsi"/>
+              <w:noProof/>
+              <w:sz w:val="22"/>
+              <w:lang w:val="es-BO" w:eastAsia="es-BO"/>
+            </w:rPr>
+          </w:pPr>
+          <w:hyperlink w:anchor="_Toc138611912" w:history="1">
+            <w:r>
+              <w:rPr>
+                <w:rStyle w:val="Hipervnculo"/>
+                <w:noProof/>
+              </w:rPr>
+              <w:t>1.4.2</w:t>
+            </w:r>
+            <w:r>
+              <w:rPr>
+                <w:rFonts w:asciiTheme="minorHAnsi" w:eastAsiaTheme="minorEastAsia" w:hAnsiTheme="minorHAnsi"/>
+                <w:noProof/>
+                <w:sz w:val="22"/>
+                <w:lang w:val="es-BO" w:eastAsia="es-BO"/>
+              </w:rPr>
+              <w:tab/>
+            </w:r>
+            <w:r>
+              <w:rPr>
+                <w:rStyle w:val="Hipervnculo"/>
+                <w:noProof/>
+              </w:rPr>
+              <w:t>OBJETIVOS ESPECIFICOS</w:t>
+            </w:r>
+            <w:r>
+              <w:rPr>
+                <w:noProof/>
+                <w:webHidden/>
+              </w:rPr>
+              <w:tab/>
+            </w:r>
+            <w:r>
+              <w:rPr>
+                <w:noProof/>
+                <w:webHidden/>
+              </w:rPr>
+              <w:fldChar w:fldCharType="begin"/>
+            </w:r>
+            <w:r>
+              <w:rPr>
+                <w:noProof/>
+                <w:webHidden/>
+              </w:rPr>
+              <w:instrText xml:space="preserve"> PAGEREF _Toc138611912 \h </w:instrText>
+            </w:r>
+            <w:r>
+              <w:rPr>
+                <w:noProof/>
+                <w:webHidden/>
+              </w:rPr>
+            </w:r>
+            <w:r>
+              <w:rPr>
+                <w:noProof/>
+                <w:webHidden/>
+              </w:rPr>
+              <w:fldChar w:fldCharType="separate"/>
+            </w:r>
+            <w:r>
+              <w:rPr>
+                <w:noProof/>
+                <w:webHidden/>
+              </w:rPr>
+              <w:t>8</w:t>
             </w:r>
             <w:r>
               <w:rPr>
@@ -1138,42 +1552,6 @@
           <w:szCs w:val="52"/>
         </w:rPr>
       </w:pPr>
-    </w:p>
-    <w:p>
-      <w:pPr>
-        <w:spacing w:line="259" w:lineRule="auto"/>
-        <w:ind w:firstLine="0"/>
-        <w:rPr>
-          <w:b/>
-          <w:bCs/>
-          <w:sz w:val="52"/>
-          <w:szCs w:val="52"/>
-        </w:rPr>
-      </w:pPr>
-    </w:p>
-    <w:p>
-      <w:pPr>
-        <w:spacing w:line="259" w:lineRule="auto"/>
-        <w:ind w:firstLine="0"/>
-        <w:rPr>
-          <w:b/>
-          <w:bCs/>
-          <w:sz w:val="52"/>
-          <w:szCs w:val="52"/>
-        </w:rPr>
-      </w:pPr>
-    </w:p>
-    <w:p>
-      <w:pPr>
-        <w:spacing w:line="259" w:lineRule="auto"/>
-        <w:ind w:firstLine="0"/>
-        <w:rPr>
-          <w:b/>
-          <w:bCs/>
-          <w:sz w:val="52"/>
-          <w:szCs w:val="52"/>
-        </w:rPr>
-      </w:pPr>
       <w:r>
         <w:rPr>
           <w:b/>
@@ -1282,7 +1660,7 @@
           <w:szCs w:val="48"/>
         </w:rPr>
       </w:pPr>
-      <w:bookmarkStart w:id="0" w:name="_Toc138594746"/>
+      <w:bookmarkStart w:id="0" w:name="_Toc138611904"/>
       <w:r>
         <w:rPr>
           <w:b/>
@@ -1314,11 +1692,12 @@
     <w:p>
       <w:pPr>
         <w:pStyle w:val="Ttulo2"/>
+        <w:jc w:val="both"/>
         <w:rPr>
           <w:color w:val="auto"/>
         </w:rPr>
       </w:pPr>
-      <w:bookmarkStart w:id="1" w:name="_Toc138594747"/>
+      <w:bookmarkStart w:id="1" w:name="_Toc138611905"/>
       <w:r>
         <w:rPr>
           <w:color w:val="auto"/>
@@ -1331,6 +1710,7 @@
     <w:p>
       <w:pPr>
         <w:spacing w:line="360" w:lineRule="auto"/>
+        <w:jc w:val="both"/>
       </w:pPr>
       <w:r>
         <w:t xml:space="preserve">En la actualidad, muchos países ya cuentan con sistemas de control de </w:t>
@@ -1369,6 +1749,7 @@
     <w:p>
       <w:pPr>
         <w:spacing w:line="360" w:lineRule="auto"/>
+        <w:jc w:val="both"/>
       </w:pPr>
       <w:r>
         <w:t>El sindicato de transporte 27 de diciembre</w:t>
@@ -1404,6 +1785,7 @@
     <w:p>
       <w:pPr>
         <w:spacing w:line="360" w:lineRule="auto"/>
+        <w:jc w:val="both"/>
       </w:pPr>
       <w:r>
         <w:t>Es el caso del “</w:t>
@@ -1430,11 +1812,12 @@
     <w:p>
       <w:pPr>
         <w:pStyle w:val="Ttulo2"/>
+        <w:jc w:val="both"/>
         <w:rPr>
           <w:color w:val="auto"/>
         </w:rPr>
       </w:pPr>
-      <w:bookmarkStart w:id="2" w:name="_Toc138594748"/>
+      <w:bookmarkStart w:id="2" w:name="_Toc138611906"/>
       <w:r>
         <w:rPr>
           <w:color w:val="auto"/>
@@ -1446,31 +1829,26 @@
     <w:p>
       <w:pPr>
         <w:pStyle w:val="Ttulo3"/>
+        <w:jc w:val="both"/>
         <w:rPr>
           <w:b w:val="0"/>
           <w:bCs w:val="0"/>
         </w:rPr>
       </w:pPr>
-      <w:bookmarkStart w:id="3" w:name="_Toc138594749"/>
+      <w:bookmarkStart w:id="3" w:name="_Toc138611907"/>
       <w:r>
         <w:rPr>
           <w:b w:val="0"/>
           <w:bCs w:val="0"/>
         </w:rPr>
-        <w:t>ANTECEDENTE</w:t>
-      </w:r>
-      <w:r>
-        <w:rPr>
-          <w:b w:val="0"/>
-          <w:bCs w:val="0"/>
-        </w:rPr>
-        <w:t>S</w:t>
+        <w:t>ANTECEDENTES</w:t>
       </w:r>
       <w:bookmarkEnd w:id="3"/>
     </w:p>
     <w:p>
       <w:pPr>
         <w:pStyle w:val="Ttulo4"/>
+        <w:jc w:val="both"/>
         <w:rPr>
           <w:color w:val="auto"/>
         </w:rPr>
@@ -1486,6 +1864,7 @@
     <w:p>
       <w:pPr>
         <w:spacing w:line="360" w:lineRule="auto"/>
+        <w:jc w:val="both"/>
       </w:pPr>
       <w:r>
         <w:t>El Sindicato</w:t>
@@ -1497,6 +1876,7 @@
     <w:p>
       <w:pPr>
         <w:spacing w:line="360" w:lineRule="auto"/>
+        <w:jc w:val="both"/>
       </w:pPr>
       <w:r>
         <w:t xml:space="preserve">Desde que empezó el funcionamiento, </w:t>
@@ -1514,6 +1894,7 @@
     <w:p>
       <w:pPr>
         <w:spacing w:line="360" w:lineRule="auto"/>
+        <w:jc w:val="both"/>
       </w:pPr>
       <w:r>
         <w:t>El sindicato</w:t>
@@ -1528,7 +1909,15 @@
         <w:t xml:space="preserve">, y la visión es </w:t>
       </w:r>
       <w:r>
-        <w:t xml:space="preserve">poder integrar un grupo de profesionales en el tema de viaje de transporte y asi mismo brindar un buen servicio los clientes, </w:t>
+        <w:t xml:space="preserve">poder integrar un grupo de profesionales en el tema de viaje de transporte y </w:t>
+      </w:r>
+      <w:proofErr w:type="spellStart"/>
+      <w:r>
+        <w:t>asi</w:t>
+      </w:r>
+      <w:proofErr w:type="spellEnd"/>
+      <w:r>
+        <w:t xml:space="preserve"> mismo brindar un buen servicio los clientes, </w:t>
       </w:r>
       <w:r>
         <w:t xml:space="preserve">con responsabilidad social y </w:t>
@@ -1552,70 +1941,73 @@
     <w:p>
       <w:pPr>
         <w:spacing w:line="360" w:lineRule="auto"/>
+        <w:jc w:val="both"/>
       </w:pPr>
       <w:r>
         <w:t>El sindicato</w:t>
       </w:r>
       <w:r>
-        <w:t xml:space="preserve"> de transporte 27 DE DICIEMBRE, atiende de lunes a viernes de 08:00 AM. hasta 22:00 PM y los sábados y domingos de 08:00 AM a 13:00 PM</w:t>
+        <w:t xml:space="preserve"> de transporte 27 DE DICIEMBRE, atiende de lunes a viernes de 08:00 AM. hasta 22:00 PM y los sábados y domingos de 08:00 AM a 13:00 PM.</w:t>
+      </w:r>
+    </w:p>
+    <w:p>
+      <w:pPr>
+        <w:pStyle w:val="Ttulo4"/>
+        <w:spacing w:line="360" w:lineRule="auto"/>
+        <w:jc w:val="both"/>
+        <w:rPr>
+          <w:color w:val="auto"/>
+        </w:rPr>
+      </w:pPr>
+      <w:r>
+        <w:rPr>
+          <w:color w:val="auto"/>
+        </w:rPr>
+        <w:t>UBICACIÓN</w:t>
+      </w:r>
+    </w:p>
+    <w:p>
+      <w:pPr>
+        <w:spacing w:line="360" w:lineRule="auto"/>
+        <w:jc w:val="both"/>
+      </w:pPr>
+      <w:r>
+        <w:t xml:space="preserve">El sindicato de Transporte 27 de </w:t>
+      </w:r>
+      <w:r>
+        <w:t>diciembre</w:t>
+      </w:r>
+      <w:r>
+        <w:t xml:space="preserve"> se encuentra ubicado en la ciudad de </w:t>
+      </w:r>
+      <w:r>
+        <w:t>Villamontes con</w:t>
+      </w:r>
+      <w:r>
+        <w:t xml:space="preserve"> coordenadas de </w:t>
+      </w:r>
+      <w:r>
+        <w:t>-21.266107277708123, -63.459996366182395</w:t>
+      </w:r>
+      <w:r>
+        <w:t>,</w:t>
+      </w:r>
+      <w:r>
+        <w:t xml:space="preserve"> Ruta </w:t>
+      </w:r>
+      <w:r>
+        <w:t>9, Villa Montes</w:t>
       </w:r>
       <w:r>
         <w:t>.</w:t>
       </w:r>
     </w:p>
-    <w:p>
-      <w:pPr>
-        <w:pStyle w:val="Ttulo4"/>
-        <w:rPr>
-          <w:color w:val="auto"/>
-        </w:rPr>
-      </w:pPr>
-      <w:r>
-        <w:rPr>
-          <w:color w:val="auto"/>
-        </w:rPr>
-        <w:t>UBICACIÓN</w:t>
-      </w:r>
-    </w:p>
-    <w:p>
-      <w:r>
-        <w:t xml:space="preserve">El sindicato de Transporte 27 de </w:t>
-      </w:r>
-      <w:r>
-        <w:t>diciembre</w:t>
-      </w:r>
-      <w:r>
-        <w:t xml:space="preserve"> se encuentra ubicado en la ciudad de </w:t>
-      </w:r>
-      <w:r>
-        <w:t>Villamontes con</w:t>
-      </w:r>
-      <w:r>
-        <w:t xml:space="preserve"> coordenadas de </w:t>
-      </w:r>
-      <w:r>
-        <w:t>-21.266107277708123, -63.459996366182395</w:t>
-      </w:r>
-      <w:r>
-        <w:t>,</w:t>
-      </w:r>
-      <w:r>
-        <w:t xml:space="preserve"> Ruta </w:t>
-      </w:r>
-      <w:r>
-        <w:t>9, Villa Montes</w:t>
-      </w:r>
-      <w:r>
-        <w:t>.</w:t>
-      </w:r>
-    </w:p>
     <w:p/>
     <w:p>
       <w:r>
         <w:rPr>
           <w:noProof/>
         </w:rPr>
-        <w:lastRenderedPageBreak/>
         <w:drawing>
           <wp:inline distT="0" distB="0" distL="0" distR="0" wp14:anchorId="1DDAB47A" wp14:editId="6A4A6C9B">
             <wp:extent cx="4629150" cy="3105150"/>
@@ -1662,6 +2054,7 @@
           <w:b/>
           <w:bCs/>
         </w:rPr>
+        <w:lastRenderedPageBreak/>
         <w:t xml:space="preserve">       </w:t>
       </w:r>
       <w:r>
@@ -1678,10 +2071,7 @@
         <w:t>Ubicación vía satélite</w:t>
       </w:r>
       <w:r>
-        <w:t xml:space="preserve"> de</w:t>
-      </w:r>
-      <w:r>
-        <w:t>l Sindicato de Transporte 27 de diciembre</w:t>
+        <w:t xml:space="preserve"> del Sindicato de Transporte 27 de diciembre</w:t>
       </w:r>
     </w:p>
     <w:p>
@@ -1709,17 +2099,14 @@
         <w:t>Google Max</w:t>
       </w:r>
       <w:r>
-        <w:t xml:space="preserve"> (202</w:t>
-      </w:r>
-      <w:r>
-        <w:t>3</w:t>
-      </w:r>
-      <w:r>
-        <w:t>)</w:t>
-      </w:r>
-    </w:p>
-    <w:p>
-      <w:r>
+        <w:t xml:space="preserve"> (2023)</w:t>
+      </w:r>
+    </w:p>
+    <w:p>
+      <w:r>
+        <w:rPr>
+          <w:noProof/>
+        </w:rPr>
         <w:drawing>
           <wp:inline distT="0" distB="0" distL="0" distR="0" wp14:anchorId="325E8B02" wp14:editId="246BD85E">
             <wp:extent cx="4800600" cy="3291840"/>
@@ -1808,6 +2195,550 @@
         <w:t xml:space="preserve"> fotografía propia (2023)</w:t>
       </w:r>
     </w:p>
+    <w:p>
+      <w:pPr>
+        <w:pStyle w:val="Ttulo3"/>
+        <w:rPr>
+          <w:b w:val="0"/>
+          <w:bCs w:val="0"/>
+        </w:rPr>
+      </w:pPr>
+      <w:bookmarkStart w:id="4" w:name="_Toc138611908"/>
+      <w:r>
+        <w:rPr>
+          <w:b w:val="0"/>
+          <w:bCs w:val="0"/>
+        </w:rPr>
+        <w:t>JUSTIFICACION</w:t>
+      </w:r>
+      <w:bookmarkEnd w:id="4"/>
+    </w:p>
+    <w:p>
+      <w:pPr>
+        <w:spacing w:line="360" w:lineRule="auto"/>
+        <w:ind w:firstLine="0"/>
+        <w:jc w:val="both"/>
+      </w:pPr>
+      <w:r>
+        <w:t>Mediante el presente proyecto se pretende mejorar el registro y control</w:t>
+      </w:r>
+      <w:r>
+        <w:t xml:space="preserve"> de</w:t>
+      </w:r>
+      <w:r>
+        <w:t xml:space="preserve"> </w:t>
+      </w:r>
+      <w:r>
+        <w:t>tod</w:t>
+      </w:r>
+      <w:r>
+        <w:t>a</w:t>
+      </w:r>
+      <w:r>
+        <w:t>s l</w:t>
+      </w:r>
+      <w:r>
+        <w:t>a</w:t>
+      </w:r>
+      <w:r>
+        <w:t xml:space="preserve">s </w:t>
+      </w:r>
+      <w:r>
+        <w:t xml:space="preserve">funcionalidades que </w:t>
+      </w:r>
+      <w:r>
+        <w:t>la</w:t>
+      </w:r>
+      <w:r>
+        <w:t xml:space="preserve"> asociación de </w:t>
+      </w:r>
+      <w:r>
+        <w:t>sindicato</w:t>
+      </w:r>
+      <w:r>
+        <w:t xml:space="preserve"> “</w:t>
+      </w:r>
+      <w:r>
+        <w:t xml:space="preserve">27 DE </w:t>
+      </w:r>
+      <w:r>
+        <w:t>DICIEMBRE” realiza</w:t>
+      </w:r>
+      <w:r>
+        <w:t xml:space="preserve"> para posteriormente tener un acceso rápido a todos los datos e información que necesite obtener </w:t>
+      </w:r>
+      <w:r>
+        <w:t>los usuarios que interactuaran con el sistema de información web</w:t>
+      </w:r>
+      <w:r>
+        <w:t>,</w:t>
+      </w:r>
+      <w:r>
+        <w:t xml:space="preserve"> </w:t>
+      </w:r>
+      <w:r>
+        <w:t xml:space="preserve">para </w:t>
+      </w:r>
+      <w:r>
+        <w:t>u</w:t>
+      </w:r>
+      <w:r>
+        <w:t>n buen</w:t>
+      </w:r>
+      <w:r>
+        <w:t xml:space="preserve"> control de las actividades del sindicato</w:t>
+      </w:r>
+      <w:r>
+        <w:t xml:space="preserve"> de transporte</w:t>
+      </w:r>
+      <w:r>
+        <w:t xml:space="preserve"> y así mismo</w:t>
+      </w:r>
+      <w:r>
+        <w:t xml:space="preserve"> se pretende tener un buen registro del personal que</w:t>
+      </w:r>
+      <w:r>
+        <w:t xml:space="preserve"> es parte </w:t>
+      </w:r>
+      <w:r>
+        <w:t xml:space="preserve">de la </w:t>
+      </w:r>
+      <w:r>
+        <w:t>asociación</w:t>
+      </w:r>
+      <w:r>
+        <w:t>.</w:t>
+      </w:r>
+    </w:p>
+    <w:p>
+      <w:pPr>
+        <w:pStyle w:val="Ttulo2"/>
+        <w:rPr>
+          <w:color w:val="auto"/>
+        </w:rPr>
+      </w:pPr>
+      <w:bookmarkStart w:id="5" w:name="_Toc138611909"/>
+      <w:r>
+        <w:rPr>
+          <w:color w:val="auto"/>
+        </w:rPr>
+        <w:t>PLANTEAMIENTO DEL PROBLEMA</w:t>
+      </w:r>
+      <w:bookmarkEnd w:id="5"/>
+    </w:p>
+    <w:p>
+      <w:pPr>
+        <w:spacing w:line="360" w:lineRule="auto"/>
+        <w:jc w:val="both"/>
+      </w:pPr>
+      <w:r>
+        <w:t>Actualmente el</w:t>
+      </w:r>
+      <w:r>
+        <w:t xml:space="preserve"> sindicato de transporte 27 DE DICIEMBRE no tiene un manejo de sus actividades de manera </w:t>
+      </w:r>
+      <w:r>
+        <w:t>sistematizada, no</w:t>
+      </w:r>
+      <w:r>
+        <w:t xml:space="preserve"> cuenta con un sistema de información </w:t>
+      </w:r>
+      <w:r>
+        <w:lastRenderedPageBreak/>
+        <w:t xml:space="preserve">computarizada para </w:t>
+      </w:r>
+      <w:r>
+        <w:t>administrar</w:t>
+      </w:r>
+      <w:r>
+        <w:t xml:space="preserve"> la información </w:t>
+      </w:r>
+      <w:r>
+        <w:t>que generan,</w:t>
+      </w:r>
+      <w:r>
+        <w:t xml:space="preserve"> los registros de personal, información de tarifas, horarios, vehículos y datos relevantes lo manejan manualmente causando que se ponga en riesgo la integridad y confiabilidad </w:t>
+      </w:r>
+      <w:r>
+        <w:t>del sindicato y sea vulnerable a</w:t>
+      </w:r>
+      <w:r>
+        <w:t xml:space="preserve"> </w:t>
+      </w:r>
+      <w:r>
+        <w:t>factores de peligro como la perdida de información relevante.</w:t>
+      </w:r>
+    </w:p>
+    <w:p>
+      <w:pPr>
+        <w:spacing w:line="360" w:lineRule="auto"/>
+        <w:jc w:val="both"/>
+      </w:pPr>
+      <w:r>
+        <w:t xml:space="preserve">Debido </w:t>
+      </w:r>
+      <w:r>
+        <w:t>a estos problemas mencionados anteriormente</w:t>
+      </w:r>
+      <w:r>
+        <w:t>, se vio la necesidad de desarrollar un sistema</w:t>
+      </w:r>
+      <w:r>
+        <w:t xml:space="preserve"> de información web</w:t>
+      </w:r>
+      <w:r>
+        <w:t xml:space="preserve"> que gestione y administre de manera automatizada</w:t>
+      </w:r>
+      <w:r>
+        <w:t xml:space="preserve"> y sistematizada la información que genera y maneja el </w:t>
+      </w:r>
+      <w:r>
+        <w:t xml:space="preserve">sindicato de </w:t>
+      </w:r>
+      <w:r>
+        <w:t>transporte 27</w:t>
+      </w:r>
+      <w:r>
+        <w:t xml:space="preserve"> DE DICIEMBRE</w:t>
+      </w:r>
+      <w:r>
+        <w:t xml:space="preserve">, con sus respectivos </w:t>
+      </w:r>
+      <w:r>
+        <w:t>servicios que</w:t>
+      </w:r>
+      <w:r>
+        <w:t xml:space="preserve"> brinda y las actividades que realiza para el cumplimiento de su gestión,</w:t>
+      </w:r>
+      <w:r>
+        <w:t xml:space="preserve"> de esa forma</w:t>
+      </w:r>
+      <w:r>
+        <w:t xml:space="preserve"> facilitar y</w:t>
+      </w:r>
+      <w:r>
+        <w:t xml:space="preserve"> reducir el tiempo que se demora </w:t>
+      </w:r>
+      <w:r>
+        <w:t>en llevar a cabo el registro de cada un</w:t>
+      </w:r>
+      <w:r>
+        <w:t>a</w:t>
+      </w:r>
+      <w:r>
+        <w:t xml:space="preserve"> de las funciones que cumple</w:t>
+      </w:r>
+      <w:r>
+        <w:t>.</w:t>
+      </w:r>
+      <w:r>
+        <w:t xml:space="preserve"> </w:t>
+      </w:r>
+    </w:p>
+    <w:p>
+      <w:pPr>
+        <w:pStyle w:val="Ttulo2"/>
+        <w:rPr>
+          <w:color w:val="auto"/>
+        </w:rPr>
+      </w:pPr>
+      <w:bookmarkStart w:id="6" w:name="_Toc138611910"/>
+      <w:r>
+        <w:rPr>
+          <w:color w:val="auto"/>
+        </w:rPr>
+        <w:t>OBJETIVOS</w:t>
+      </w:r>
+      <w:bookmarkEnd w:id="6"/>
+    </w:p>
+    <w:p>
+      <w:pPr>
+        <w:pStyle w:val="Ttulo3"/>
+      </w:pPr>
+      <w:bookmarkStart w:id="7" w:name="_Toc138611911"/>
+      <w:r>
+        <w:t>OBJETIVO GENERAL</w:t>
+      </w:r>
+      <w:bookmarkEnd w:id="7"/>
+    </w:p>
+    <w:p>
+      <w:pPr>
+        <w:spacing w:line="360" w:lineRule="auto"/>
+        <w:jc w:val="both"/>
+      </w:pPr>
+      <w:r>
+        <w:t>Desarrollar un Sistema de información web</w:t>
+      </w:r>
+      <w:r>
+        <w:t xml:space="preserve"> </w:t>
+      </w:r>
+      <w:r>
+        <w:rPr>
+          <w:szCs w:val="24"/>
+        </w:rPr>
+        <w:t xml:space="preserve">para el control del </w:t>
+      </w:r>
+      <w:r>
+        <w:rPr>
+          <w:szCs w:val="24"/>
+        </w:rPr>
+        <w:t>S</w:t>
+      </w:r>
+      <w:r>
+        <w:rPr>
+          <w:szCs w:val="24"/>
+        </w:rPr>
+        <w:t xml:space="preserve">indicato de </w:t>
+      </w:r>
+      <w:r>
+        <w:rPr>
+          <w:szCs w:val="24"/>
+        </w:rPr>
+        <w:t>Tra</w:t>
+      </w:r>
+      <w:r>
+        <w:rPr>
+          <w:szCs w:val="24"/>
+        </w:rPr>
+        <w:t xml:space="preserve">nsporte 27 de </w:t>
+      </w:r>
+      <w:r>
+        <w:rPr>
+          <w:szCs w:val="24"/>
+        </w:rPr>
+        <w:t>Diciembre</w:t>
+      </w:r>
+      <w:r>
+        <w:t xml:space="preserve"> </w:t>
+      </w:r>
+      <w:r>
+        <w:t xml:space="preserve">ubicada en la ciudad </w:t>
+      </w:r>
+      <w:r>
+        <w:t>de Villamontes</w:t>
+      </w:r>
+      <w:r>
+        <w:t>.</w:t>
+      </w:r>
+    </w:p>
+    <w:p>
+      <w:pPr>
+        <w:pStyle w:val="Ttulo3"/>
+      </w:pPr>
+      <w:bookmarkStart w:id="8" w:name="_Toc138611912"/>
+      <w:r>
+        <w:t>OBJETIVOS ESPECIFICOS</w:t>
+      </w:r>
+      <w:bookmarkEnd w:id="8"/>
+    </w:p>
+    <w:p>
+      <w:pPr>
+        <w:pStyle w:val="Prrafodelista"/>
+        <w:numPr>
+          <w:ilvl w:val="0"/>
+          <w:numId w:val="2"/>
+        </w:numPr>
+        <w:spacing w:line="360" w:lineRule="auto"/>
+        <w:jc w:val="both"/>
+      </w:pPr>
+      <w:r>
+        <w:t xml:space="preserve">Realizar el levantamiento de </w:t>
+      </w:r>
+      <w:r>
+        <w:t>información necesaria</w:t>
+      </w:r>
+      <w:r>
+        <w:t xml:space="preserve"> </w:t>
+      </w:r>
+      <w:r>
+        <w:t xml:space="preserve">para hacer la recolección de </w:t>
+      </w:r>
+      <w:r>
+        <w:t>datos sobre</w:t>
+      </w:r>
+      <w:r>
+        <w:t xml:space="preserve"> la organización y el funcionamiento de</w:t>
+      </w:r>
+      <w:r>
+        <w:t>l Sindicato de Transporte 27 de Diciembre</w:t>
+      </w:r>
+      <w:r>
+        <w:t>.</w:t>
+      </w:r>
+    </w:p>
+    <w:p>
+      <w:pPr>
+        <w:pStyle w:val="Prrafodelista"/>
+        <w:numPr>
+          <w:ilvl w:val="0"/>
+          <w:numId w:val="2"/>
+        </w:numPr>
+        <w:spacing w:line="360" w:lineRule="auto"/>
+        <w:jc w:val="both"/>
+      </w:pPr>
+      <w:r>
+        <w:t>Analizar las funcionalidades del Sistema mediante los diagramas de casos de usos y diagramas de clases.</w:t>
+      </w:r>
+    </w:p>
+    <w:p>
+      <w:pPr>
+        <w:pStyle w:val="Prrafodelista"/>
+        <w:numPr>
+          <w:ilvl w:val="0"/>
+          <w:numId w:val="2"/>
+        </w:numPr>
+        <w:spacing w:line="360" w:lineRule="auto"/>
+        <w:jc w:val="both"/>
+      </w:pPr>
+      <w:r>
+        <w:t xml:space="preserve">Elaborar </w:t>
+      </w:r>
+      <w:r>
+        <w:t>los</w:t>
+      </w:r>
+      <w:r>
+        <w:t xml:space="preserve"> requerimientos a través de la captura de requisitos.</w:t>
+      </w:r>
+    </w:p>
+    <w:p>
+      <w:pPr>
+        <w:pStyle w:val="Prrafodelista"/>
+        <w:numPr>
+          <w:ilvl w:val="0"/>
+          <w:numId w:val="2"/>
+        </w:numPr>
+        <w:spacing w:line="360" w:lineRule="auto"/>
+        <w:jc w:val="both"/>
+      </w:pPr>
+      <w:r>
+        <w:t>Elaborar el análisis correspondiente</w:t>
+      </w:r>
+      <w:r>
+        <w:t>,</w:t>
+      </w:r>
+      <w:r>
+        <w:t xml:space="preserve"> </w:t>
+      </w:r>
+      <w:r>
+        <w:t>como el empaquetado</w:t>
+      </w:r>
+      <w:r>
+        <w:t xml:space="preserve"> y diseño</w:t>
+      </w:r>
+      <w:r>
+        <w:rPr>
+          <w:lang w:val="es-BO"/>
+        </w:rPr>
+        <w:t xml:space="preserve"> </w:t>
+      </w:r>
+      <w:r>
+        <w:rPr>
+          <w:lang w:val="es-BO"/>
+        </w:rPr>
+        <w:t xml:space="preserve">de los diferentes </w:t>
+      </w:r>
+      <w:r>
+        <w:rPr>
+          <w:lang w:val="es-BO"/>
+        </w:rPr>
+        <w:t>módulos</w:t>
+      </w:r>
+      <w:r>
+        <w:t xml:space="preserve"> </w:t>
+      </w:r>
+      <w:r>
+        <w:t>en base a los casos de uso y requerimientos definidos</w:t>
+      </w:r>
+      <w:r>
+        <w:t xml:space="preserve"> para representar las funcionalidades del sistema</w:t>
+      </w:r>
+      <w:r>
+        <w:t>.</w:t>
+      </w:r>
+    </w:p>
+    <w:p>
+      <w:pPr>
+        <w:pStyle w:val="Prrafodelista"/>
+        <w:numPr>
+          <w:ilvl w:val="0"/>
+          <w:numId w:val="2"/>
+        </w:numPr>
+        <w:spacing w:line="360" w:lineRule="auto"/>
+        <w:jc w:val="both"/>
+      </w:pPr>
+      <w:r>
+        <w:t xml:space="preserve">Implementar </w:t>
+      </w:r>
+      <w:r>
+        <w:t>el sistema</w:t>
+      </w:r>
+      <w:r>
+        <w:t xml:space="preserve"> </w:t>
+      </w:r>
+      <w:r>
+        <w:t>haciendo us</w:t>
+      </w:r>
+      <w:r>
+        <w:t xml:space="preserve">o </w:t>
+      </w:r>
+      <w:r>
+        <w:t>del</w:t>
+      </w:r>
+      <w:r>
+        <w:t xml:space="preserve"> lenguaje de alto nivel (PHP,</w:t>
+      </w:r>
+      <w:r>
+        <w:t xml:space="preserve"> Python</w:t>
+      </w:r>
+      <w:r>
+        <w:t>) y gestor de base de datos (</w:t>
+      </w:r>
+      <w:proofErr w:type="spellStart"/>
+      <w:r>
+        <w:t>PostgreSql</w:t>
+      </w:r>
+      <w:proofErr w:type="spellEnd"/>
+      <w:r>
+        <w:t>).</w:t>
+      </w:r>
+    </w:p>
+    <w:p>
+      <w:pPr>
+        <w:pStyle w:val="Prrafodelista"/>
+        <w:numPr>
+          <w:ilvl w:val="0"/>
+          <w:numId w:val="2"/>
+        </w:numPr>
+        <w:spacing w:line="360" w:lineRule="auto"/>
+        <w:jc w:val="both"/>
+      </w:pPr>
+      <w:r>
+        <w:lastRenderedPageBreak/>
+        <w:t>Realizar pruebas</w:t>
+      </w:r>
+      <w:r>
+        <w:t xml:space="preserve"> necesarias</w:t>
+      </w:r>
+      <w:r>
+        <w:t xml:space="preserve"> </w:t>
+      </w:r>
+      <w:r>
+        <w:t>para verificar su correcto funcionamiento y corregir los posibles errores</w:t>
+      </w:r>
+      <w:r>
+        <w:t xml:space="preserve"> </w:t>
+      </w:r>
+      <w:r>
+        <w:t>y comparar el nivel de los requerimientos que</w:t>
+      </w:r>
+      <w:r>
+        <w:t xml:space="preserve"> </w:t>
+      </w:r>
+      <w:r>
+        <w:t>cumple con el usuario final.</w:t>
+      </w:r>
+    </w:p>
+    <w:p/>
     <w:sectPr>
       <w:pgSz w:w="12240" w:h="15840" w:code="1"/>
       <w:pgMar w:top="1417" w:right="1701" w:bottom="1417" w:left="1701" w:header="708" w:footer="708" w:gutter="0"/>
@@ -1915,8 +2846,124 @@
       </w:pPr>
     </w:lvl>
   </w:abstractNum>
+  <w:abstractNum w:abstractNumId="1" w15:restartNumberingAfterBreak="0">
+    <w:nsid w:val="64916C85"/>
+    <w:multiLevelType w:val="hybridMultilevel"/>
+    <w:tmpl w:val="DFE4B2D0"/>
+    <w:lvl w:ilvl="0" w:tplc="400A0001">
+      <w:start w:val="1"/>
+      <w:numFmt w:val="bullet"/>
+      <w:lvlText w:val=""/>
+      <w:lvlJc w:val="left"/>
+      <w:pPr>
+        <w:ind w:left="1004" w:hanging="360"/>
+      </w:pPr>
+      <w:rPr>
+        <w:rFonts w:ascii="Symbol" w:hAnsi="Symbol" w:hint="default"/>
+      </w:rPr>
+    </w:lvl>
+    <w:lvl w:ilvl="1" w:tplc="400A0003" w:tentative="1">
+      <w:start w:val="1"/>
+      <w:numFmt w:val="bullet"/>
+      <w:lvlText w:val="o"/>
+      <w:lvlJc w:val="left"/>
+      <w:pPr>
+        <w:ind w:left="1724" w:hanging="360"/>
+      </w:pPr>
+      <w:rPr>
+        <w:rFonts w:ascii="Courier New" w:hAnsi="Courier New" w:cs="Courier New" w:hint="default"/>
+      </w:rPr>
+    </w:lvl>
+    <w:lvl w:ilvl="2" w:tplc="400A0005" w:tentative="1">
+      <w:start w:val="1"/>
+      <w:numFmt w:val="bullet"/>
+      <w:lvlText w:val=""/>
+      <w:lvlJc w:val="left"/>
+      <w:pPr>
+        <w:ind w:left="2444" w:hanging="360"/>
+      </w:pPr>
+      <w:rPr>
+        <w:rFonts w:ascii="Wingdings" w:hAnsi="Wingdings" w:hint="default"/>
+      </w:rPr>
+    </w:lvl>
+    <w:lvl w:ilvl="3" w:tplc="400A0001" w:tentative="1">
+      <w:start w:val="1"/>
+      <w:numFmt w:val="bullet"/>
+      <w:lvlText w:val=""/>
+      <w:lvlJc w:val="left"/>
+      <w:pPr>
+        <w:ind w:left="3164" w:hanging="360"/>
+      </w:pPr>
+      <w:rPr>
+        <w:rFonts w:ascii="Symbol" w:hAnsi="Symbol" w:hint="default"/>
+      </w:rPr>
+    </w:lvl>
+    <w:lvl w:ilvl="4" w:tplc="400A0003" w:tentative="1">
+      <w:start w:val="1"/>
+      <w:numFmt w:val="bullet"/>
+      <w:lvlText w:val="o"/>
+      <w:lvlJc w:val="left"/>
+      <w:pPr>
+        <w:ind w:left="3884" w:hanging="360"/>
+      </w:pPr>
+      <w:rPr>
+        <w:rFonts w:ascii="Courier New" w:hAnsi="Courier New" w:cs="Courier New" w:hint="default"/>
+      </w:rPr>
+    </w:lvl>
+    <w:lvl w:ilvl="5" w:tplc="400A0005" w:tentative="1">
+      <w:start w:val="1"/>
+      <w:numFmt w:val="bullet"/>
+      <w:lvlText w:val=""/>
+      <w:lvlJc w:val="left"/>
+      <w:pPr>
+        <w:ind w:left="4604" w:hanging="360"/>
+      </w:pPr>
+      <w:rPr>
+        <w:rFonts w:ascii="Wingdings" w:hAnsi="Wingdings" w:hint="default"/>
+      </w:rPr>
+    </w:lvl>
+    <w:lvl w:ilvl="6" w:tplc="400A0001" w:tentative="1">
+      <w:start w:val="1"/>
+      <w:numFmt w:val="bullet"/>
+      <w:lvlText w:val=""/>
+      <w:lvlJc w:val="left"/>
+      <w:pPr>
+        <w:ind w:left="5324" w:hanging="360"/>
+      </w:pPr>
+      <w:rPr>
+        <w:rFonts w:ascii="Symbol" w:hAnsi="Symbol" w:hint="default"/>
+      </w:rPr>
+    </w:lvl>
+    <w:lvl w:ilvl="7" w:tplc="400A0003" w:tentative="1">
+      <w:start w:val="1"/>
+      <w:numFmt w:val="bullet"/>
+      <w:lvlText w:val="o"/>
+      <w:lvlJc w:val="left"/>
+      <w:pPr>
+        <w:ind w:left="6044" w:hanging="360"/>
+      </w:pPr>
+      <w:rPr>
+        <w:rFonts w:ascii="Courier New" w:hAnsi="Courier New" w:cs="Courier New" w:hint="default"/>
+      </w:rPr>
+    </w:lvl>
+    <w:lvl w:ilvl="8" w:tplc="400A0005" w:tentative="1">
+      <w:start w:val="1"/>
+      <w:numFmt w:val="bullet"/>
+      <w:lvlText w:val=""/>
+      <w:lvlJc w:val="left"/>
+      <w:pPr>
+        <w:ind w:left="6764" w:hanging="360"/>
+      </w:pPr>
+      <w:rPr>
+        <w:rFonts w:ascii="Wingdings" w:hAnsi="Wingdings" w:hint="default"/>
+      </w:rPr>
+    </w:lvl>
+  </w:abstractNum>
   <w:num w:numId="1" w16cid:durableId="1328943493">
     <w:abstractNumId w:val="0"/>
+  </w:num>
+  <w:num w:numId="2" w16cid:durableId="694112864">
+    <w:abstractNumId w:val="1"/>
   </w:num>
 </w:numbering>
 </file>
@@ -2803,6 +3850,17 @@
       <w:lang w:val="es-ES"/>
     </w:rPr>
   </w:style>
+  <w:style w:type="paragraph" w:styleId="Prrafodelista">
+    <w:name w:val="List Paragraph"/>
+    <w:basedOn w:val="Normal"/>
+    <w:uiPriority w:val="34"/>
+    <w:qFormat/>
+    <w:rsid w:val="0039781B"/>
+    <w:pPr>
+      <w:ind w:left="720"/>
+      <w:contextualSpacing/>
+    </w:pPr>
+  </w:style>
 </w:styles>
 </file>
 

</xml_diff>